<commit_message>
add lua list data save
</commit_message>
<xml_diff>
--- a/todo_lists.docx
+++ b/todo_lists.docx
@@ -12,6 +12,35 @@
     </w:p>
     <w:p>
       <w:pPr>
+        <w:pStyle w:val="3"/>
+        <w:bidi w:val="0"/>
+        <w:rPr>
+          <w:rFonts w:hint="default"/>
+          <w:b/>
+          <w:bCs w:val="0"/>
+          <w:lang w:val="en-US" w:eastAsia="zh-CN"/>
+        </w:rPr>
+      </w:pPr>
+      <w:r>
+        <w:rPr>
+          <w:rFonts w:hint="eastAsia"/>
+          <w:b/>
+          <w:bCs w:val="0"/>
+          <w:lang w:val="en-US" w:eastAsia="zh-CN"/>
+        </w:rPr>
+        <w:t>功能需求：</w:t>
+      </w:r>
+    </w:p>
+    <w:p>
+      <w:pPr>
+        <w:rPr>
+          <w:rFonts w:hint="eastAsia"/>
+          <w:lang w:val="en-US" w:eastAsia="zh-CN"/>
+        </w:rPr>
+      </w:pPr>
+    </w:p>
+    <w:p>
+      <w:pPr>
         <w:rPr>
           <w:rFonts w:hint="eastAsia"/>
           <w:lang w:val="en-US" w:eastAsia="zh-CN"/>
@@ -320,76 +349,128 @@
           <w:lang w:val="en-US" w:eastAsia="zh-CN"/>
         </w:rPr>
       </w:pPr>
+    </w:p>
+    <w:p>
+      <w:pPr>
+        <w:rPr>
+          <w:rFonts w:hint="eastAsia"/>
+          <w:lang w:val="en-US" w:eastAsia="zh-CN"/>
+        </w:rPr>
+      </w:pPr>
+      <w:r>
+        <w:rPr>
+          <w:rFonts w:hint="eastAsia"/>
+          <w:lang w:val="en-US" w:eastAsia="zh-CN"/>
+        </w:rPr>
+        <w:t>六、全局表的字段组合</w:t>
+      </w:r>
+    </w:p>
+    <w:p>
+      <w:pPr>
+        <w:rPr>
+          <w:rFonts w:hint="eastAsia"/>
+          <w:lang w:val="en-US" w:eastAsia="zh-CN"/>
+        </w:rPr>
+      </w:pPr>
+      <w:r>
+        <w:rPr>
+          <w:rFonts w:hint="eastAsia"/>
+          <w:lang w:val="en-US" w:eastAsia="zh-CN"/>
+        </w:rPr>
+        <w:t>1.前端通过多选，选出几个字段来凑成组合，然后请求存到全局表的中间文件中</w:t>
+      </w:r>
+    </w:p>
+    <w:p>
+      <w:pPr>
+        <w:rPr>
+          <w:rFonts w:hint="eastAsia"/>
+          <w:lang w:val="en-US" w:eastAsia="zh-CN"/>
+        </w:rPr>
+      </w:pPr>
+    </w:p>
+    <w:p>
+      <w:pPr>
+        <w:rPr>
+          <w:rFonts w:hint="eastAsia"/>
+          <w:lang w:val="en-US" w:eastAsia="zh-CN"/>
+        </w:rPr>
+      </w:pPr>
+      <w:r>
+        <w:rPr>
+          <w:rFonts w:hint="eastAsia"/>
+          <w:lang w:val="en-US" w:eastAsia="zh-CN"/>
+        </w:rPr>
+        <w:t>七、全局搜索</w:t>
+      </w:r>
+    </w:p>
+    <w:p>
+      <w:pPr>
+        <w:rPr>
+          <w:rFonts w:hint="eastAsia"/>
+          <w:lang w:val="en-US" w:eastAsia="zh-CN"/>
+        </w:rPr>
+      </w:pPr>
+      <w:r>
+        <w:rPr>
+          <w:rFonts w:hint="eastAsia"/>
+          <w:lang w:val="en-US" w:eastAsia="zh-CN"/>
+        </w:rPr>
+        <w:t>1.根据对应的关键字去搜索所有的配置</w:t>
+      </w:r>
+    </w:p>
+    <w:p>
+      <w:pPr>
+        <w:rPr>
+          <w:rFonts w:hint="eastAsia"/>
+          <w:lang w:val="en-US" w:eastAsia="zh-CN"/>
+        </w:rPr>
+      </w:pPr>
+    </w:p>
+    <w:p>
+      <w:pPr>
+        <w:rPr>
+          <w:rFonts w:hint="eastAsia"/>
+          <w:lang w:val="en-US" w:eastAsia="zh-CN"/>
+        </w:rPr>
+      </w:pPr>
+    </w:p>
+    <w:p>
+      <w:pPr>
+        <w:pStyle w:val="3"/>
+        <w:bidi w:val="0"/>
+        <w:rPr>
+          <w:rFonts w:hint="eastAsia"/>
+          <w:lang w:val="en-US" w:eastAsia="zh-CN"/>
+        </w:rPr>
+      </w:pPr>
+      <w:r>
+        <w:rPr>
+          <w:rFonts w:hint="eastAsia"/>
+          <w:lang w:val="en-US" w:eastAsia="zh-CN"/>
+        </w:rPr>
+        <w:t>待解决BUG：</w:t>
+      </w:r>
+    </w:p>
+    <w:p>
+      <w:pPr>
+        <w:numPr>
+          <w:ilvl w:val="0"/>
+          <w:numId w:val="1"/>
+        </w:numPr>
+        <w:rPr>
+          <w:rFonts w:hint="default"/>
+          <w:lang w:val="en-US" w:eastAsia="zh-CN"/>
+        </w:rPr>
+      </w:pPr>
+      <w:r>
+        <w:rPr>
+          <w:rFonts w:hint="eastAsia"/>
+          <w:lang w:val="en-US" w:eastAsia="zh-CN"/>
+        </w:rPr>
+        <w:t>通过popen函数调用服务器里面的shell脚本启动游戏进程的时候，observer服务只要一关闭，通过popen启动的进程都会全部关闭。</w:t>
+      </w:r>
       <w:bookmarkStart w:id="0" w:name="_GoBack"/>
       <w:bookmarkEnd w:id="0"/>
-    </w:p>
-    <w:p>
-      <w:pPr>
-        <w:rPr>
-          <w:rFonts w:hint="eastAsia"/>
-          <w:lang w:val="en-US" w:eastAsia="zh-CN"/>
-        </w:rPr>
-      </w:pPr>
-      <w:r>
-        <w:rPr>
-          <w:rFonts w:hint="eastAsia"/>
-          <w:lang w:val="en-US" w:eastAsia="zh-CN"/>
-        </w:rPr>
-        <w:t>六、全局表的字段组合</w:t>
-      </w:r>
-    </w:p>
-    <w:p>
-      <w:pPr>
-        <w:rPr>
-          <w:rFonts w:hint="eastAsia"/>
-          <w:lang w:val="en-US" w:eastAsia="zh-CN"/>
-        </w:rPr>
-      </w:pPr>
-      <w:r>
-        <w:rPr>
-          <w:rFonts w:hint="eastAsia"/>
-          <w:lang w:val="en-US" w:eastAsia="zh-CN"/>
-        </w:rPr>
-        <w:t>1.前端通过多选，选出几个字段来凑成组合，然后请求存到全局表的中间文件中</w:t>
-      </w:r>
-    </w:p>
-    <w:p>
-      <w:pPr>
-        <w:rPr>
-          <w:rFonts w:hint="eastAsia"/>
-          <w:lang w:val="en-US" w:eastAsia="zh-CN"/>
-        </w:rPr>
-      </w:pPr>
-    </w:p>
-    <w:p>
-      <w:pPr>
-        <w:rPr>
-          <w:rFonts w:hint="eastAsia"/>
-          <w:lang w:val="en-US" w:eastAsia="zh-CN"/>
-        </w:rPr>
-      </w:pPr>
-      <w:r>
-        <w:rPr>
-          <w:rFonts w:hint="eastAsia"/>
-          <w:lang w:val="en-US" w:eastAsia="zh-CN"/>
-        </w:rPr>
-        <w:t>七、全局搜索</w:t>
-      </w:r>
-    </w:p>
-    <w:p>
-      <w:pPr>
-        <w:rPr>
-          <w:rFonts w:hint="default"/>
-          <w:lang w:val="en-US" w:eastAsia="zh-CN"/>
-        </w:rPr>
-      </w:pPr>
-      <w:r>
-        <w:rPr>
-          <w:rFonts w:hint="eastAsia"/>
-          <w:lang w:val="en-US" w:eastAsia="zh-CN"/>
-        </w:rPr>
-        <w:t>1.根据对应的关键字去搜索所有的配置</w:t>
-      </w:r>
     </w:p>
     <w:sectPr>
       <w:pgSz w:w="11906" w:h="16838"/>
@@ -399,6 +480,30 @@
     </w:sectPr>
   </w:body>
 </w:document>
+</file>
+
+<file path=word/numbering.xml><?xml version="1.0" encoding="utf-8"?>
+<w:numbering xmlns:wpc="http://schemas.microsoft.com/office/word/2010/wordprocessingCanvas" xmlns:mc="http://schemas.openxmlformats.org/markup-compatibility/2006" xmlns:o="urn:schemas-microsoft-com:office:office" xmlns:r="http://schemas.openxmlformats.org/officeDocument/2006/relationships" xmlns:m="http://schemas.openxmlformats.org/officeDocument/2006/math" xmlns:v="urn:schemas-microsoft-com:vml" xmlns:wp14="http://schemas.microsoft.com/office/word/2010/wordprocessingDrawing" xmlns:wp="http://schemas.openxmlformats.org/drawingml/2006/wordprocessingDrawing" xmlns:w10="urn:schemas-microsoft-com:office:word" xmlns:w="http://schemas.openxmlformats.org/wordprocessingml/2006/main" xmlns:w14="http://schemas.microsoft.com/office/word/2010/wordml" xmlns:wpg="http://schemas.microsoft.com/office/word/2010/wordprocessingGroup" xmlns:wpi="http://schemas.microsoft.com/office/word/2010/wordprocessingInk" xmlns:wne="http://schemas.microsoft.com/office/word/2006/wordml" xmlns:wps="http://schemas.microsoft.com/office/word/2010/wordprocessingShape" xmlns:wpsCustomData="http://www.wps.cn/officeDocument/2013/wpsCustomData" mc:Ignorable="w14 wp14">
+  <w:abstractNum w:abstractNumId="0">
+    <w:nsid w:val="A83D25F0"/>
+    <w:multiLevelType w:val="singleLevel"/>
+    <w:tmpl w:val="A83D25F0"/>
+    <w:lvl w:ilvl="0" w:tentative="0">
+      <w:start w:val="1"/>
+      <w:numFmt w:val="decimal"/>
+      <w:lvlText w:val="%1."/>
+      <w:lvlJc w:val="left"/>
+      <w:pPr>
+        <w:tabs>
+          <w:tab w:val="left" w:pos="312"/>
+        </w:tabs>
+      </w:pPr>
+    </w:lvl>
+  </w:abstractNum>
+  <w:num w:numId="1">
+    <w:abstractNumId w:val="0"/>
+  </w:num>
+</w:numbering>
 </file>
 
 <file path=word/styles.xml><?xml version="1.0" encoding="utf-8"?>
@@ -414,7 +519,7 @@
   <w:latentStyles w:count="260" w:defQFormat="0" w:defUnhideWhenUsed="1" w:defSemiHidden="1" w:defUIPriority="99" w:defLockedState="0">
     <w:lsdException w:qFormat="1" w:unhideWhenUsed="0" w:uiPriority="0" w:semiHidden="0" w:name="Normal"/>
     <w:lsdException w:qFormat="1" w:unhideWhenUsed="0" w:uiPriority="0" w:semiHidden="0" w:name="heading 1"/>
-    <w:lsdException w:qFormat="1" w:uiPriority="0" w:name="heading 2"/>
+    <w:lsdException w:qFormat="1" w:uiPriority="0" w:semiHidden="0" w:name="heading 2"/>
     <w:lsdException w:qFormat="1" w:uiPriority="0" w:name="heading 3"/>
     <w:lsdException w:qFormat="1" w:uiPriority="0" w:name="heading 4"/>
     <w:lsdException w:qFormat="1" w:uiPriority="0" w:name="heading 5"/>
@@ -677,12 +782,49 @@
       <w:lang w:val="en-US" w:eastAsia="zh-CN" w:bidi="ar-SA"/>
     </w:rPr>
   </w:style>
-  <w:style w:type="character" w:default="1" w:styleId="3">
+  <w:style w:type="paragraph" w:styleId="2">
+    <w:name w:val="heading 1"/>
+    <w:basedOn w:val="1"/>
+    <w:next w:val="1"/>
+    <w:qFormat/>
+    <w:uiPriority w:val="0"/>
+    <w:pPr>
+      <w:keepNext/>
+      <w:keepLines/>
+      <w:spacing w:before="340" w:beforeLines="0" w:beforeAutospacing="0" w:after="330" w:afterLines="0" w:afterAutospacing="0" w:line="576" w:lineRule="auto"/>
+      <w:outlineLvl w:val="0"/>
+    </w:pPr>
+    <w:rPr>
+      <w:b/>
+      <w:kern w:val="44"/>
+      <w:sz w:val="44"/>
+    </w:rPr>
+  </w:style>
+  <w:style w:type="paragraph" w:styleId="3">
+    <w:name w:val="heading 2"/>
+    <w:basedOn w:val="1"/>
+    <w:next w:val="1"/>
+    <w:unhideWhenUsed/>
+    <w:qFormat/>
+    <w:uiPriority w:val="0"/>
+    <w:pPr>
+      <w:keepNext/>
+      <w:keepLines/>
+      <w:spacing w:before="260" w:beforeLines="0" w:beforeAutospacing="0" w:after="260" w:afterLines="0" w:afterAutospacing="0" w:line="413" w:lineRule="auto"/>
+      <w:outlineLvl w:val="1"/>
+    </w:pPr>
+    <w:rPr>
+      <w:rFonts w:ascii="Arial" w:hAnsi="Arial" w:eastAsia="黑体"/>
+      <w:b/>
+      <w:sz w:val="32"/>
+    </w:rPr>
+  </w:style>
+  <w:style w:type="character" w:default="1" w:styleId="5">
     <w:name w:val="Default Paragraph Font"/>
     <w:semiHidden/>
     <w:uiPriority w:val="0"/>
   </w:style>
-  <w:style w:type="table" w:default="1" w:styleId="2">
+  <w:style w:type="table" w:default="1" w:styleId="4">
     <w:name w:val="Normal Table"/>
     <w:semiHidden/>
     <w:uiPriority w:val="0"/>

</xml_diff>

<commit_message>
add field link logic
</commit_message>
<xml_diff>
--- a/todo_lists.docx
+++ b/todo_lists.docx
@@ -469,8 +469,94 @@
         </w:rPr>
         <w:t>通过popen函数调用服务器里面的shell脚本启动游戏进程的时候，observer服务只要一关闭，通过popen启动的进程都会全部关闭。</w:t>
       </w:r>
+    </w:p>
+    <w:p>
+      <w:pPr>
+        <w:pStyle w:val="3"/>
+        <w:bidi w:val="0"/>
+        <w:rPr>
+          <w:rFonts w:hint="eastAsia"/>
+          <w:lang w:val="en-US" w:eastAsia="zh-CN"/>
+        </w:rPr>
+      </w:pPr>
+      <w:r>
+        <w:rPr>
+          <w:rFonts w:hint="eastAsia"/>
+          <w:lang w:val="en-US" w:eastAsia="zh-CN"/>
+        </w:rPr>
+        <w:t>优化：</w:t>
+      </w:r>
+    </w:p>
+    <w:p>
+      <w:pPr>
+        <w:numPr>
+          <w:ilvl w:val="0"/>
+          <w:numId w:val="2"/>
+        </w:numPr>
+        <w:rPr>
+          <w:rFonts w:hint="eastAsia"/>
+          <w:lang w:val="en-US" w:eastAsia="zh-CN"/>
+        </w:rPr>
+      </w:pPr>
+      <w:r>
+        <w:rPr>
+          <w:rFonts w:hint="eastAsia"/>
+          <w:lang w:val="en-US" w:eastAsia="zh-CN"/>
+        </w:rPr>
+        <w:t>服务器保存数据之后，tabview会重新刷新展示的数据，但是现在是即刷新了数据，表格之前的状态并没有保存下来，每列的大小会重置，然后位置也会变化，造成不好的体验。</w:t>
+      </w:r>
+    </w:p>
+    <w:p>
+      <w:pPr>
+        <w:numPr>
+          <w:ilvl w:val="0"/>
+          <w:numId w:val="2"/>
+        </w:numPr>
+        <w:rPr>
+          <w:rFonts w:hint="default"/>
+          <w:lang w:val="en-US" w:eastAsia="zh-CN"/>
+        </w:rPr>
+      </w:pPr>
+      <w:r>
+        <w:rPr>
+          <w:rFonts w:hint="eastAsia"/>
+          <w:lang w:val="en-US" w:eastAsia="zh-CN"/>
+        </w:rPr>
+        <w:t>如果lua表只是数组，简化key的显示</w:t>
+      </w:r>
+    </w:p>
+    <w:p>
+      <w:pPr>
+        <w:numPr>
+          <w:ilvl w:val="0"/>
+          <w:numId w:val="2"/>
+        </w:numPr>
+        <w:rPr>
+          <w:rFonts w:hint="default"/>
+          <w:lang w:val="en-US" w:eastAsia="zh-CN"/>
+        </w:rPr>
+      </w:pPr>
+      <w:r>
+        <w:rPr>
+          <w:rFonts w:hint="eastAsia"/>
+          <w:lang w:val="en-US" w:eastAsia="zh-CN"/>
+        </w:rPr>
+        <w:t>二维表根据列来进行筛选</w:t>
+      </w:r>
       <w:bookmarkStart w:id="0" w:name="_GoBack"/>
       <w:bookmarkEnd w:id="0"/>
+    </w:p>
+    <w:p>
+      <w:pPr>
+        <w:numPr>
+          <w:ilvl w:val="0"/>
+          <w:numId w:val="0"/>
+        </w:numPr>
+        <w:rPr>
+          <w:rFonts w:hint="default"/>
+          <w:lang w:val="en-US" w:eastAsia="zh-CN"/>
+        </w:rPr>
+      </w:pPr>
     </w:p>
     <w:sectPr>
       <w:pgSz w:w="11906" w:h="16838"/>
@@ -485,6 +571,22 @@
 <file path=word/numbering.xml><?xml version="1.0" encoding="utf-8"?>
 <w:numbering xmlns:wpc="http://schemas.microsoft.com/office/word/2010/wordprocessingCanvas" xmlns:mc="http://schemas.openxmlformats.org/markup-compatibility/2006" xmlns:o="urn:schemas-microsoft-com:office:office" xmlns:r="http://schemas.openxmlformats.org/officeDocument/2006/relationships" xmlns:m="http://schemas.openxmlformats.org/officeDocument/2006/math" xmlns:v="urn:schemas-microsoft-com:vml" xmlns:wp14="http://schemas.microsoft.com/office/word/2010/wordprocessingDrawing" xmlns:wp="http://schemas.openxmlformats.org/drawingml/2006/wordprocessingDrawing" xmlns:w10="urn:schemas-microsoft-com:office:word" xmlns:w="http://schemas.openxmlformats.org/wordprocessingml/2006/main" xmlns:w14="http://schemas.microsoft.com/office/word/2010/wordml" xmlns:wpg="http://schemas.microsoft.com/office/word/2010/wordprocessingGroup" xmlns:wpi="http://schemas.microsoft.com/office/word/2010/wordprocessingInk" xmlns:wne="http://schemas.microsoft.com/office/word/2006/wordml" xmlns:wps="http://schemas.microsoft.com/office/word/2010/wordprocessingShape" xmlns:wpsCustomData="http://www.wps.cn/officeDocument/2013/wpsCustomData" mc:Ignorable="w14 wp14">
   <w:abstractNum w:abstractNumId="0">
+    <w:nsid w:val="9F183CF0"/>
+    <w:multiLevelType w:val="singleLevel"/>
+    <w:tmpl w:val="9F183CF0"/>
+    <w:lvl w:ilvl="0" w:tentative="0">
+      <w:start w:val="1"/>
+      <w:numFmt w:val="decimal"/>
+      <w:lvlText w:val="%1."/>
+      <w:lvlJc w:val="left"/>
+      <w:pPr>
+        <w:tabs>
+          <w:tab w:val="left" w:pos="312"/>
+        </w:tabs>
+      </w:pPr>
+    </w:lvl>
+  </w:abstractNum>
+  <w:abstractNum w:abstractNumId="1">
     <w:nsid w:val="A83D25F0"/>
     <w:multiLevelType w:val="singleLevel"/>
     <w:tmpl w:val="A83D25F0"/>
@@ -501,6 +603,9 @@
     </w:lvl>
   </w:abstractNum>
   <w:num w:numId="1">
+    <w:abstractNumId w:val="1"/>
+  </w:num>
+  <w:num w:numId="2">
     <w:abstractNumId w:val="0"/>
   </w:num>
 </w:numbering>

</xml_diff>

<commit_message>
modify to do list
</commit_message>
<xml_diff>
--- a/todo_lists.docx
+++ b/todo_lists.docx
@@ -612,12 +612,14 @@
         </w:numPr>
         <w:rPr>
           <w:rFonts w:hint="default"/>
-          <w:lang w:val="en-US" w:eastAsia="zh-CN"/>
-        </w:rPr>
-      </w:pPr>
-      <w:r>
-        <w:rPr>
-          <w:rFonts w:hint="eastAsia"/>
+          <w:highlight w:val="red"/>
+          <w:lang w:val="en-US" w:eastAsia="zh-CN"/>
+        </w:rPr>
+      </w:pPr>
+      <w:r>
+        <w:rPr>
+          <w:rFonts w:hint="eastAsia"/>
+          <w:highlight w:val="red"/>
           <w:lang w:val="en-US" w:eastAsia="zh-CN"/>
         </w:rPr>
         <w:t>如果lua表只是数组，简化key的显示</w:t>
@@ -639,17 +641,261 @@
           <w:rFonts w:hint="eastAsia"/>
           <w:lang w:val="en-US" w:eastAsia="zh-CN"/>
         </w:rPr>
-        <w:t>二维表根据列来进行筛选（tableview可以隐藏选定的行和列，但是数据都还在</w:t>
+        <w:t>二维表根据列来进行筛选（tableview可以隐藏选定的行和列，但是数据都还在）</w:t>
+      </w:r>
+    </w:p>
+    <w:p>
+      <w:pPr>
+        <w:widowControl w:val="0"/>
+        <w:numPr>
+          <w:numId w:val="0"/>
+        </w:numPr>
+        <w:tabs>
+          <w:tab w:val="left" w:pos="312"/>
+        </w:tabs>
+        <w:jc w:val="both"/>
+        <w:rPr>
+          <w:rFonts w:hint="eastAsia"/>
+          <w:lang w:val="en-US" w:eastAsia="zh-CN"/>
+        </w:rPr>
+      </w:pPr>
+    </w:p>
+    <w:p>
+      <w:pPr>
+        <w:widowControl w:val="0"/>
+        <w:numPr>
+          <w:numId w:val="0"/>
+        </w:numPr>
+        <w:tabs>
+          <w:tab w:val="left" w:pos="312"/>
+        </w:tabs>
+        <w:jc w:val="both"/>
+        <w:rPr>
+          <w:rFonts w:hint="eastAsia"/>
+          <w:lang w:val="en-US" w:eastAsia="zh-CN"/>
+        </w:rPr>
+      </w:pPr>
+    </w:p>
+    <w:p>
+      <w:pPr>
+        <w:widowControl w:val="0"/>
+        <w:numPr>
+          <w:numId w:val="0"/>
+        </w:numPr>
+        <w:tabs>
+          <w:tab w:val="left" w:pos="312"/>
+        </w:tabs>
+        <w:jc w:val="both"/>
+        <w:rPr>
+          <w:rFonts w:hint="eastAsia"/>
+          <w:lang w:val="en-US" w:eastAsia="zh-CN"/>
+        </w:rPr>
+      </w:pPr>
+    </w:p>
+    <w:p>
+      <w:pPr>
+        <w:widowControl w:val="0"/>
+        <w:numPr>
+          <w:numId w:val="0"/>
+        </w:numPr>
+        <w:tabs>
+          <w:tab w:val="left" w:pos="312"/>
+        </w:tabs>
+        <w:jc w:val="both"/>
+        <w:rPr>
+          <w:rFonts w:hint="eastAsia" w:ascii="黑体" w:hAnsi="黑体" w:eastAsia="黑体" w:cs="黑体"/>
+          <w:b/>
+          <w:bCs/>
+          <w:sz w:val="32"/>
+          <w:szCs w:val="32"/>
+          <w:lang w:val="en-US" w:eastAsia="zh-CN"/>
+        </w:rPr>
+      </w:pPr>
+      <w:r>
+        <w:rPr>
+          <w:rFonts w:hint="eastAsia" w:ascii="黑体" w:hAnsi="黑体" w:eastAsia="黑体" w:cs="黑体"/>
+          <w:b/>
+          <w:bCs/>
+          <w:sz w:val="32"/>
+          <w:szCs w:val="32"/>
+          <w:lang w:val="en-US" w:eastAsia="zh-CN"/>
+        </w:rPr>
+        <w:t>优先级最高</w:t>
       </w:r>
       <w:bookmarkStart w:id="0" w:name="_GoBack"/>
       <w:bookmarkEnd w:id="0"/>
       <w:r>
         <w:rPr>
-          <w:rFonts w:hint="eastAsia"/>
-          <w:lang w:val="en-US" w:eastAsia="zh-CN"/>
-        </w:rPr>
-        <w:t>）</w:t>
-      </w:r>
+          <w:rFonts w:hint="eastAsia" w:ascii="黑体" w:hAnsi="黑体" w:eastAsia="黑体" w:cs="黑体"/>
+          <w:b/>
+          <w:bCs/>
+          <w:sz w:val="32"/>
+          <w:szCs w:val="32"/>
+          <w:lang w:val="en-US" w:eastAsia="zh-CN"/>
+        </w:rPr>
+        <w:t>的功能：</w:t>
+      </w:r>
+    </w:p>
+    <w:p>
+      <w:pPr>
+        <w:widowControl w:val="0"/>
+        <w:numPr>
+          <w:ilvl w:val="0"/>
+          <w:numId w:val="4"/>
+        </w:numPr>
+        <w:jc w:val="both"/>
+        <w:rPr>
+          <w:rFonts w:hint="eastAsia" w:ascii="黑体" w:hAnsi="黑体" w:eastAsia="黑体" w:cs="黑体"/>
+          <w:b/>
+          <w:bCs/>
+          <w:sz w:val="32"/>
+          <w:szCs w:val="32"/>
+          <w:lang w:val="en-US" w:eastAsia="zh-CN"/>
+        </w:rPr>
+      </w:pPr>
+      <w:r>
+        <w:rPr>
+          <w:rFonts w:hint="eastAsia" w:ascii="黑体" w:hAnsi="黑体" w:eastAsia="黑体" w:cs="黑体"/>
+          <w:b/>
+          <w:bCs/>
+          <w:sz w:val="32"/>
+          <w:szCs w:val="32"/>
+          <w:lang w:val="en-US" w:eastAsia="zh-CN"/>
+        </w:rPr>
+        <w:t>把二维表有的功能全部同步到一维表</w:t>
+      </w:r>
+    </w:p>
+    <w:p>
+      <w:pPr>
+        <w:widowControl w:val="0"/>
+        <w:numPr>
+          <w:ilvl w:val="0"/>
+          <w:numId w:val="4"/>
+        </w:numPr>
+        <w:jc w:val="both"/>
+        <w:rPr>
+          <w:rFonts w:hint="default" w:ascii="黑体" w:hAnsi="黑体" w:eastAsia="黑体" w:cs="黑体"/>
+          <w:b/>
+          <w:bCs/>
+          <w:sz w:val="32"/>
+          <w:szCs w:val="32"/>
+          <w:lang w:val="en-US" w:eastAsia="zh-CN"/>
+        </w:rPr>
+      </w:pPr>
+      <w:r>
+        <w:rPr>
+          <w:rFonts w:hint="eastAsia" w:ascii="黑体" w:hAnsi="黑体" w:eastAsia="黑体" w:cs="黑体"/>
+          <w:b/>
+          <w:bCs/>
+          <w:sz w:val="32"/>
+          <w:szCs w:val="32"/>
+          <w:lang w:val="en-US" w:eastAsia="zh-CN"/>
+        </w:rPr>
+        <w:t>优化一维表</w:t>
+      </w:r>
+    </w:p>
+    <w:p>
+      <w:pPr>
+        <w:widowControl w:val="0"/>
+        <w:numPr>
+          <w:ilvl w:val="0"/>
+          <w:numId w:val="4"/>
+        </w:numPr>
+        <w:jc w:val="both"/>
+        <w:rPr>
+          <w:rFonts w:hint="default" w:ascii="黑体" w:hAnsi="黑体" w:eastAsia="黑体" w:cs="黑体"/>
+          <w:b/>
+          <w:bCs/>
+          <w:sz w:val="32"/>
+          <w:szCs w:val="32"/>
+          <w:lang w:val="en-US" w:eastAsia="zh-CN"/>
+        </w:rPr>
+      </w:pPr>
+      <w:r>
+        <w:rPr>
+          <w:rFonts w:hint="eastAsia" w:ascii="黑体" w:hAnsi="黑体" w:eastAsia="黑体" w:cs="黑体"/>
+          <w:b/>
+          <w:bCs/>
+          <w:sz w:val="32"/>
+          <w:szCs w:val="32"/>
+          <w:lang w:val="en-US" w:eastAsia="zh-CN"/>
+        </w:rPr>
+        <w:t>展开表的字段的备注</w:t>
+      </w:r>
+    </w:p>
+    <w:p>
+      <w:pPr>
+        <w:widowControl w:val="0"/>
+        <w:numPr>
+          <w:ilvl w:val="0"/>
+          <w:numId w:val="4"/>
+        </w:numPr>
+        <w:jc w:val="both"/>
+        <w:rPr>
+          <w:rFonts w:hint="default" w:ascii="黑体" w:hAnsi="黑体" w:eastAsia="黑体" w:cs="黑体"/>
+          <w:b/>
+          <w:bCs/>
+          <w:sz w:val="32"/>
+          <w:szCs w:val="32"/>
+          <w:lang w:val="en-US" w:eastAsia="zh-CN"/>
+        </w:rPr>
+      </w:pPr>
+      <w:r>
+        <w:rPr>
+          <w:rFonts w:hint="eastAsia" w:ascii="黑体" w:hAnsi="黑体" w:eastAsia="黑体" w:cs="黑体"/>
+          <w:b/>
+          <w:bCs/>
+          <w:sz w:val="32"/>
+          <w:szCs w:val="32"/>
+          <w:lang w:val="en-US" w:eastAsia="zh-CN"/>
+        </w:rPr>
+        <w:t>筛选隐藏行列</w:t>
+      </w:r>
+    </w:p>
+    <w:p>
+      <w:pPr>
+        <w:widowControl w:val="0"/>
+        <w:numPr>
+          <w:ilvl w:val="0"/>
+          <w:numId w:val="4"/>
+        </w:numPr>
+        <w:jc w:val="both"/>
+        <w:rPr>
+          <w:rFonts w:hint="default" w:ascii="黑体" w:hAnsi="黑体" w:eastAsia="黑体" w:cs="黑体"/>
+          <w:b/>
+          <w:bCs/>
+          <w:sz w:val="32"/>
+          <w:szCs w:val="32"/>
+          <w:lang w:val="en-US" w:eastAsia="zh-CN"/>
+        </w:rPr>
+      </w:pPr>
+      <w:r>
+        <w:rPr>
+          <w:rFonts w:hint="eastAsia" w:ascii="黑体" w:hAnsi="黑体" w:eastAsia="黑体" w:cs="黑体"/>
+          <w:b/>
+          <w:bCs/>
+          <w:sz w:val="32"/>
+          <w:szCs w:val="32"/>
+          <w:lang w:val="en-US" w:eastAsia="zh-CN"/>
+        </w:rPr>
+        <w:t>保存表格行高列宽、颜色、是否隐藏等界面数据</w:t>
+      </w:r>
+    </w:p>
+    <w:p>
+      <w:pPr>
+        <w:widowControl w:val="0"/>
+        <w:numPr>
+          <w:numId w:val="0"/>
+        </w:numPr>
+        <w:tabs>
+          <w:tab w:val="left" w:pos="312"/>
+        </w:tabs>
+        <w:jc w:val="both"/>
+        <w:rPr>
+          <w:rFonts w:hint="default"/>
+          <w:lang w:val="en-US" w:eastAsia="zh-CN"/>
+        </w:rPr>
+      </w:pPr>
     </w:p>
     <w:p>
       <w:pPr>
@@ -708,6 +954,22 @@
     </w:lvl>
   </w:abstractNum>
   <w:abstractNum w:abstractNumId="2">
+    <w:nsid w:val="1B64838E"/>
+    <w:multiLevelType w:val="singleLevel"/>
+    <w:tmpl w:val="1B64838E"/>
+    <w:lvl w:ilvl="0" w:tentative="0">
+      <w:start w:val="1"/>
+      <w:numFmt w:val="decimal"/>
+      <w:lvlText w:val="%1."/>
+      <w:lvlJc w:val="left"/>
+      <w:pPr>
+        <w:tabs>
+          <w:tab w:val="left" w:pos="312"/>
+        </w:tabs>
+      </w:pPr>
+    </w:lvl>
+  </w:abstractNum>
+  <w:abstractNum w:abstractNumId="3">
     <w:nsid w:val="72294599"/>
     <w:multiLevelType w:val="singleLevel"/>
     <w:tmpl w:val="72294599"/>
@@ -723,13 +985,16 @@
     </w:lvl>
   </w:abstractNum>
   <w:num w:numId="1">
-    <w:abstractNumId w:val="2"/>
+    <w:abstractNumId w:val="3"/>
   </w:num>
   <w:num w:numId="2">
     <w:abstractNumId w:val="1"/>
   </w:num>
   <w:num w:numId="3">
     <w:abstractNumId w:val="0"/>
+  </w:num>
+  <w:num w:numId="4">
+    <w:abstractNumId w:val="2"/>
   </w:num>
 </w:numbering>
 </file>

</xml_diff>